<commit_message>
Scoring and life management completed. Fully functional version
</commit_message>
<xml_diff>
--- a/External Game Document Template.docx
+++ b/External Game Document Template.docx
@@ -115,7 +115,43 @@
                         <w:sz w:val="56"/>
                         <w:szCs w:val="56"/>
                       </w:rPr>
-                      <w:t>SLOT MACHINE</w:t>
+                      <w:t xml:space="preserve">The Dark Knight's </w:t>
+                    </w:r>
+                    <w:proofErr w:type="spellStart"/>
+                    <w:r>
+                      <w:rPr>
+                        <w:rFonts w:asciiTheme="majorHAnsi" w:eastAsiaTheme="majorEastAsia" w:hAnsiTheme="majorHAnsi" w:cstheme="majorBidi"/>
+                        <w:sz w:val="56"/>
+                        <w:szCs w:val="56"/>
+                      </w:rPr>
+                      <w:t>Gotta</w:t>
+                    </w:r>
+                    <w:proofErr w:type="spellEnd"/>
+                    <w:r>
+                      <w:rPr>
+                        <w:rFonts w:asciiTheme="majorHAnsi" w:eastAsiaTheme="majorEastAsia" w:hAnsiTheme="majorHAnsi" w:cstheme="majorBidi"/>
+                        <w:sz w:val="56"/>
+                        <w:szCs w:val="56"/>
+                      </w:rPr>
+                      <w:t xml:space="preserve"> Catch </w:t>
+                    </w:r>
+                    <w:proofErr w:type="spellStart"/>
+                    <w:r>
+                      <w:rPr>
+                        <w:rFonts w:asciiTheme="majorHAnsi" w:eastAsiaTheme="majorEastAsia" w:hAnsiTheme="majorHAnsi" w:cstheme="majorBidi"/>
+                        <w:sz w:val="56"/>
+                        <w:szCs w:val="56"/>
+                      </w:rPr>
+                      <w:t>Em</w:t>
+                    </w:r>
+                    <w:proofErr w:type="spellEnd"/>
+                    <w:r>
+                      <w:rPr>
+                        <w:rFonts w:asciiTheme="majorHAnsi" w:eastAsiaTheme="majorEastAsia" w:hAnsiTheme="majorHAnsi" w:cstheme="majorBidi"/>
+                        <w:sz w:val="56"/>
+                        <w:szCs w:val="56"/>
+                      </w:rPr>
+                      <w:t xml:space="preserve"> All</w:t>
                     </w:r>
                   </w:p>
                 </w:tc>
@@ -176,7 +212,7 @@
                         <w:sz w:val="60"/>
                         <w:szCs w:val="60"/>
                       </w:rPr>
-                      <w:t xml:space="preserve">COMP 397 </w:t>
+                      <w:t>COMP 397</w:t>
                     </w:r>
                     <w:r>
                       <w:rPr>
@@ -185,7 +221,7 @@
                         <w:sz w:val="60"/>
                         <w:szCs w:val="60"/>
                       </w:rPr>
-                      <w:t>Slot Machine]</w:t>
+                      <w:t>]</w:t>
                     </w:r>
                   </w:sdtContent>
                 </w:sdt>
@@ -442,8 +478,8 @@
                         </w:rPr>
                         <w:drawing>
                           <wp:inline distT="0" distB="0" distL="0" distR="0">
-                            <wp:extent cx="2165350" cy="1097280"/>
-                            <wp:effectExtent l="19050" t="0" r="6350" b="0"/>
+                            <wp:extent cx="2058467" cy="1043118"/>
+                            <wp:effectExtent l="19050" t="0" r="0" b="0"/>
                             <wp:docPr id="1" name="Picture 1" descr="C:\Users\NOEL\Dropbox\Development\uzb_logo.png"/>
                             <wp:cNvGraphicFramePr>
                               <a:graphicFrameLocks xmlns:a="http://schemas.openxmlformats.org/drawingml/2006/main" noChangeAspect="1"/>
@@ -467,7 +503,7 @@
                                   <pic:spPr bwMode="auto">
                                     <a:xfrm>
                                       <a:off x="0" y="0"/>
-                                      <a:ext cx="2165350" cy="1097280"/>
+                                      <a:ext cx="2061804" cy="1044809"/>
                                     </a:xfrm>
                                     <a:prstGeom prst="rect">
                                       <a:avLst/>
@@ -531,21 +567,21 @@
                     <w:sz w:val="24"/>
                     <w:szCs w:val="24"/>
                   </w:rPr>
-                  <w:t>Oct</w:t>
+                  <w:t>Nov</w:t>
                 </w:r>
                 <w:r>
                   <w:rPr>
                     <w:sz w:val="24"/>
                     <w:szCs w:val="24"/>
                   </w:rPr>
-                  <w:t xml:space="preserve"> 2</w:t>
+                  <w:t xml:space="preserve"> </w:t>
                 </w:r>
                 <w:r>
                   <w:rPr>
                     <w:sz w:val="24"/>
                     <w:szCs w:val="24"/>
                   </w:rPr>
-                  <w:t>4</w:t>
+                  <w:t>10</w:t>
                 </w:r>
                 <w:r>
                   <w:rPr>
@@ -648,7 +684,7 @@
           <w:r>
             <w:fldChar w:fldCharType="separate"/>
           </w:r>
-          <w:hyperlink w:anchor="_Toc401953587" w:history="1">
+          <w:hyperlink w:anchor="_Toc403415341" w:history="1">
             <w:r>
               <w:rPr>
                 <w:rStyle w:val="Hyperlink"/>
@@ -675,7 +711,7 @@
                 <w:noProof/>
                 <w:webHidden/>
               </w:rPr>
-              <w:instrText xml:space="preserve"> PAGEREF _Toc401953587 \h </w:instrText>
+              <w:instrText xml:space="preserve"> PAGEREF _Toc403415341 \h </w:instrText>
             </w:r>
             <w:r>
               <w:rPr>
@@ -717,7 +753,7 @@
               <w:lang w:eastAsia="en-CA"/>
             </w:rPr>
           </w:pPr>
-          <w:hyperlink w:anchor="_Toc401953588" w:history="1">
+          <w:hyperlink w:anchor="_Toc403415342" w:history="1">
             <w:r>
               <w:rPr>
                 <w:rStyle w:val="Hyperlink"/>
@@ -744,7 +780,7 @@
                 <w:noProof/>
                 <w:webHidden/>
               </w:rPr>
-              <w:instrText xml:space="preserve"> PAGEREF _Toc401953588 \h </w:instrText>
+              <w:instrText xml:space="preserve"> PAGEREF _Toc403415342 \h </w:instrText>
             </w:r>
             <w:r>
               <w:rPr>
@@ -786,7 +822,7 @@
               <w:lang w:eastAsia="en-CA"/>
             </w:rPr>
           </w:pPr>
-          <w:hyperlink w:anchor="_Toc401953589" w:history="1">
+          <w:hyperlink w:anchor="_Toc403415343" w:history="1">
             <w:r>
               <w:rPr>
                 <w:rStyle w:val="Hyperlink"/>
@@ -813,7 +849,7 @@
                 <w:noProof/>
                 <w:webHidden/>
               </w:rPr>
-              <w:instrText xml:space="preserve"> PAGEREF _Toc401953589 \h </w:instrText>
+              <w:instrText xml:space="preserve"> PAGEREF _Toc403415343 \h </w:instrText>
             </w:r>
             <w:r>
               <w:rPr>
@@ -855,13 +891,13 @@
               <w:lang w:eastAsia="en-CA"/>
             </w:rPr>
           </w:pPr>
-          <w:hyperlink w:anchor="_Toc401953590" w:history="1">
+          <w:hyperlink w:anchor="_Toc403415344" w:history="1">
             <w:r>
               <w:rPr>
                 <w:rStyle w:val="Hyperlink"/>
                 <w:noProof/>
               </w:rPr>
-              <w:t>Controls</w:t>
+              <w:t>Character</w:t>
             </w:r>
             <w:r>
               <w:rPr>
@@ -882,7 +918,7 @@
                 <w:noProof/>
                 <w:webHidden/>
               </w:rPr>
-              <w:instrText xml:space="preserve"> PAGEREF _Toc401953590 \h </w:instrText>
+              <w:instrText xml:space="preserve"> PAGEREF _Toc403415344 \h </w:instrText>
             </w:r>
             <w:r>
               <w:rPr>
@@ -924,13 +960,13 @@
               <w:lang w:eastAsia="en-CA"/>
             </w:rPr>
           </w:pPr>
-          <w:hyperlink w:anchor="_Toc401953591" w:history="1">
+          <w:hyperlink w:anchor="_Toc403415345" w:history="1">
             <w:r>
               <w:rPr>
                 <w:rStyle w:val="Hyperlink"/>
                 <w:noProof/>
               </w:rPr>
-              <w:t>Interface Sketch</w:t>
+              <w:t>Enemies</w:t>
             </w:r>
             <w:r>
               <w:rPr>
@@ -951,7 +987,7 @@
                 <w:noProof/>
                 <w:webHidden/>
               </w:rPr>
-              <w:instrText xml:space="preserve"> PAGEREF _Toc401953591 \h </w:instrText>
+              <w:instrText xml:space="preserve"> PAGEREF _Toc403415345 \h </w:instrText>
             </w:r>
             <w:r>
               <w:rPr>
@@ -993,13 +1029,13 @@
               <w:lang w:eastAsia="en-CA"/>
             </w:rPr>
           </w:pPr>
-          <w:hyperlink w:anchor="_Toc401953592" w:history="1">
+          <w:hyperlink w:anchor="_Toc403415346" w:history="1">
             <w:r>
               <w:rPr>
                 <w:rStyle w:val="Hyperlink"/>
                 <w:noProof/>
               </w:rPr>
-              <w:t>Scoring</w:t>
+              <w:t>Controls</w:t>
             </w:r>
             <w:r>
               <w:rPr>
@@ -1020,7 +1056,7 @@
                 <w:noProof/>
                 <w:webHidden/>
               </w:rPr>
-              <w:instrText xml:space="preserve"> PAGEREF _Toc401953592 \h </w:instrText>
+              <w:instrText xml:space="preserve"> PAGEREF _Toc403415346 \h </w:instrText>
             </w:r>
             <w:r>
               <w:rPr>
@@ -1062,12 +1098,150 @@
               <w:lang w:eastAsia="en-CA"/>
             </w:rPr>
           </w:pPr>
-          <w:hyperlink w:anchor="_Toc401953593" w:history="1">
+          <w:hyperlink w:anchor="_Toc403415347" w:history="1">
             <w:r>
               <w:rPr>
                 <w:rStyle w:val="Hyperlink"/>
                 <w:noProof/>
               </w:rPr>
+              <w:t>Screen Description</w:t>
+            </w:r>
+            <w:r>
+              <w:rPr>
+                <w:noProof/>
+                <w:webHidden/>
+              </w:rPr>
+              <w:tab/>
+            </w:r>
+            <w:r>
+              <w:rPr>
+                <w:noProof/>
+                <w:webHidden/>
+              </w:rPr>
+              <w:fldChar w:fldCharType="begin"/>
+            </w:r>
+            <w:r>
+              <w:rPr>
+                <w:noProof/>
+                <w:webHidden/>
+              </w:rPr>
+              <w:instrText xml:space="preserve"> PAGEREF _Toc403415347 \h </w:instrText>
+            </w:r>
+            <w:r>
+              <w:rPr>
+                <w:noProof/>
+                <w:webHidden/>
+              </w:rPr>
+            </w:r>
+            <w:r>
+              <w:rPr>
+                <w:noProof/>
+                <w:webHidden/>
+              </w:rPr>
+              <w:fldChar w:fldCharType="separate"/>
+            </w:r>
+            <w:r>
+              <w:rPr>
+                <w:noProof/>
+                <w:webHidden/>
+              </w:rPr>
+              <w:t>5</w:t>
+            </w:r>
+            <w:r>
+              <w:rPr>
+                <w:noProof/>
+                <w:webHidden/>
+              </w:rPr>
+              <w:fldChar w:fldCharType="end"/>
+            </w:r>
+          </w:hyperlink>
+        </w:p>
+        <w:p>
+          <w:pPr>
+            <w:pStyle w:val="TOC3"/>
+            <w:tabs>
+              <w:tab w:val="right" w:leader="dot" w:pos="9350"/>
+            </w:tabs>
+            <w:rPr>
+              <w:noProof/>
+              <w:lang w:eastAsia="en-CA"/>
+            </w:rPr>
+          </w:pPr>
+          <w:hyperlink w:anchor="_Toc403415348" w:history="1">
+            <w:r>
+              <w:rPr>
+                <w:rStyle w:val="Hyperlink"/>
+                <w:noProof/>
+              </w:rPr>
+              <w:t>Scoring</w:t>
+            </w:r>
+            <w:r>
+              <w:rPr>
+                <w:noProof/>
+                <w:webHidden/>
+              </w:rPr>
+              <w:tab/>
+            </w:r>
+            <w:r>
+              <w:rPr>
+                <w:noProof/>
+                <w:webHidden/>
+              </w:rPr>
+              <w:fldChar w:fldCharType="begin"/>
+            </w:r>
+            <w:r>
+              <w:rPr>
+                <w:noProof/>
+                <w:webHidden/>
+              </w:rPr>
+              <w:instrText xml:space="preserve"> PAGEREF _Toc403415348 \h </w:instrText>
+            </w:r>
+            <w:r>
+              <w:rPr>
+                <w:noProof/>
+                <w:webHidden/>
+              </w:rPr>
+            </w:r>
+            <w:r>
+              <w:rPr>
+                <w:noProof/>
+                <w:webHidden/>
+              </w:rPr>
+              <w:fldChar w:fldCharType="separate"/>
+            </w:r>
+            <w:r>
+              <w:rPr>
+                <w:noProof/>
+                <w:webHidden/>
+              </w:rPr>
+              <w:t>6</w:t>
+            </w:r>
+            <w:r>
+              <w:rPr>
+                <w:noProof/>
+                <w:webHidden/>
+              </w:rPr>
+              <w:fldChar w:fldCharType="end"/>
+            </w:r>
+          </w:hyperlink>
+        </w:p>
+        <w:p>
+          <w:pPr>
+            <w:pStyle w:val="TOC3"/>
+            <w:tabs>
+              <w:tab w:val="right" w:leader="dot" w:pos="9350"/>
+            </w:tabs>
+            <w:rPr>
+              <w:noProof/>
+              <w:lang w:eastAsia="en-CA"/>
+            </w:rPr>
+          </w:pPr>
+          <w:hyperlink w:anchor="_Toc403415349" w:history="1">
+            <w:r>
+              <w:rPr>
+                <w:rStyle w:val="Hyperlink"/>
+                <w:noProof/>
+              </w:rPr>
               <w:t>Art Index</w:t>
             </w:r>
             <w:r>
@@ -1089,7 +1263,7 @@
                 <w:noProof/>
                 <w:webHidden/>
               </w:rPr>
-              <w:instrText xml:space="preserve"> PAGEREF _Toc401953593 \h </w:instrText>
+              <w:instrText xml:space="preserve"> PAGEREF _Toc403415349 \h </w:instrText>
             </w:r>
             <w:r>
               <w:rPr>
@@ -1109,7 +1283,76 @@
                 <w:noProof/>
                 <w:webHidden/>
               </w:rPr>
-              <w:t>5</w:t>
+              <w:t>6</w:t>
+            </w:r>
+            <w:r>
+              <w:rPr>
+                <w:noProof/>
+                <w:webHidden/>
+              </w:rPr>
+              <w:fldChar w:fldCharType="end"/>
+            </w:r>
+          </w:hyperlink>
+        </w:p>
+        <w:p>
+          <w:pPr>
+            <w:pStyle w:val="TOC3"/>
+            <w:tabs>
+              <w:tab w:val="right" w:leader="dot" w:pos="9350"/>
+            </w:tabs>
+            <w:rPr>
+              <w:noProof/>
+              <w:lang w:eastAsia="en-CA"/>
+            </w:rPr>
+          </w:pPr>
+          <w:hyperlink w:anchor="_Toc403415350" w:history="1">
+            <w:r>
+              <w:rPr>
+                <w:rStyle w:val="Hyperlink"/>
+                <w:noProof/>
+              </w:rPr>
+              <w:t>Sound Index</w:t>
+            </w:r>
+            <w:r>
+              <w:rPr>
+                <w:noProof/>
+                <w:webHidden/>
+              </w:rPr>
+              <w:tab/>
+            </w:r>
+            <w:r>
+              <w:rPr>
+                <w:noProof/>
+                <w:webHidden/>
+              </w:rPr>
+              <w:fldChar w:fldCharType="begin"/>
+            </w:r>
+            <w:r>
+              <w:rPr>
+                <w:noProof/>
+                <w:webHidden/>
+              </w:rPr>
+              <w:instrText xml:space="preserve"> PAGEREF _Toc403415350 \h </w:instrText>
+            </w:r>
+            <w:r>
+              <w:rPr>
+                <w:noProof/>
+                <w:webHidden/>
+              </w:rPr>
+            </w:r>
+            <w:r>
+              <w:rPr>
+                <w:noProof/>
+                <w:webHidden/>
+              </w:rPr>
+              <w:fldChar w:fldCharType="separate"/>
+            </w:r>
+            <w:r>
+              <w:rPr>
+                <w:noProof/>
+                <w:webHidden/>
+              </w:rPr>
+              <w:t>7</w:t>
             </w:r>
             <w:r>
               <w:rPr>
@@ -1150,7 +1393,7 @@
       <w:pPr>
         <w:pStyle w:val="Heading1"/>
       </w:pPr>
-      <w:bookmarkStart w:id="0" w:name="_Toc401953587"/>
+      <w:bookmarkStart w:id="0" w:name="_Toc403415341"/>
       <w:r>
         <w:lastRenderedPageBreak/>
         <w:t>Version History</w:t>
@@ -1249,7 +1492,7 @@
       <w:pPr>
         <w:pStyle w:val="Heading2"/>
       </w:pPr>
-      <w:bookmarkStart w:id="1" w:name="_Toc401953588"/>
+      <w:bookmarkStart w:id="1" w:name="_Toc403415342"/>
       <w:r>
         <w:t>Game Overview</w:t>
       </w:r>
@@ -1273,7 +1516,7 @@
           <w:sz w:val="24"/>
           <w:szCs w:val="24"/>
         </w:rPr>
-        <w:t xml:space="preserve">The goal of the </w:t>
+        <w:t xml:space="preserve">The </w:t>
       </w:r>
       <w:r>
         <w:rPr>
@@ -1281,39 +1524,79 @@
           <w:sz w:val="24"/>
           <w:szCs w:val="24"/>
         </w:rPr>
-        <w:t>slot machine</w:t>
-      </w:r>
+        <w:t xml:space="preserve">Dark Knight's </w:t>
+      </w:r>
+      <w:proofErr w:type="spellStart"/>
       <w:r>
         <w:rPr>
           <w:i/>
           <w:sz w:val="24"/>
           <w:szCs w:val="24"/>
         </w:rPr>
-        <w:t xml:space="preserve"> game is to </w:t>
-      </w:r>
+        <w:t>Gotta</w:t>
+      </w:r>
+      <w:proofErr w:type="spellEnd"/>
       <w:r>
         <w:rPr>
           <w:i/>
           <w:sz w:val="24"/>
           <w:szCs w:val="24"/>
         </w:rPr>
-        <w:t>provide a realistic user interface similar to that of a real slot machine. The slot machine has five independently spinning reels which each have a one in six chance of stopping on one o</w:t>
-      </w:r>
+        <w:t xml:space="preserve"> Catch </w:t>
+      </w:r>
+      <w:proofErr w:type="spellStart"/>
       <w:r>
         <w:rPr>
           <w:i/>
           <w:sz w:val="24"/>
           <w:szCs w:val="24"/>
         </w:rPr>
-        <w:t>f the available symbols</w:t>
-      </w:r>
+        <w:t>Em</w:t>
+      </w:r>
+      <w:proofErr w:type="spellEnd"/>
       <w:r>
         <w:rPr>
           <w:i/>
           <w:sz w:val="24"/>
           <w:szCs w:val="24"/>
         </w:rPr>
-        <w:t>.</w:t>
+        <w:t xml:space="preserve"> All is a side-</w:t>
+      </w:r>
+      <w:proofErr w:type="spellStart"/>
+      <w:r>
+        <w:rPr>
+          <w:i/>
+          <w:sz w:val="24"/>
+          <w:szCs w:val="24"/>
+        </w:rPr>
+        <w:t>scroller</w:t>
+      </w:r>
+      <w:proofErr w:type="spellEnd"/>
+      <w:r>
+        <w:rPr>
+          <w:i/>
+          <w:sz w:val="24"/>
+          <w:szCs w:val="24"/>
+        </w:rPr>
+        <w:t xml:space="preserve"> in which the player's objective is to get as many points as possible while staying alive. Players get points by collecting </w:t>
+      </w:r>
+      <w:proofErr w:type="spellStart"/>
+      <w:r>
+        <w:rPr>
+          <w:i/>
+          <w:sz w:val="24"/>
+          <w:szCs w:val="24"/>
+        </w:rPr>
+        <w:t>PokeBalls</w:t>
+      </w:r>
+      <w:proofErr w:type="spellEnd"/>
+      <w:r>
+        <w:rPr>
+          <w:i/>
+          <w:sz w:val="24"/>
+          <w:szCs w:val="24"/>
+        </w:rPr>
+        <w:t xml:space="preserve"> and lose lives if hit by bullets. The game is theoretically never ending as long as the player never loses all his or her lives. </w:t>
       </w:r>
     </w:p>
     <w:p>
@@ -1329,7 +1612,7 @@
       <w:pPr>
         <w:pStyle w:val="Heading3"/>
       </w:pPr>
-      <w:bookmarkStart w:id="2" w:name="_Toc401953589"/>
+      <w:bookmarkStart w:id="2" w:name="_Toc403415343"/>
       <w:r>
         <w:t>Game Play Mechanics</w:t>
       </w:r>
@@ -1350,7 +1633,7 @@
           <w:sz w:val="24"/>
           <w:szCs w:val="24"/>
         </w:rPr>
-        <w:t xml:space="preserve">The player selects their bet amount by clicking one of the appropriate bet choices. If the player has insufficient funds, they will not be allowed to select bet amounts. Once the bet has been selected, the player then clicks the SPIN button. </w:t>
+        <w:t xml:space="preserve">The player </w:t>
       </w:r>
       <w:r>
         <w:rPr>
@@ -1358,37 +1641,141 @@
           <w:sz w:val="24"/>
           <w:szCs w:val="24"/>
         </w:rPr>
-        <w:t xml:space="preserve">The slot reels then randomly select the symbols for that roll. Based on the spin results, the player will win or lose. If the player wins, their win bonus will be dependent on what symbols </w:t>
-      </w:r>
+        <w:t xml:space="preserve">controls The Dark Knight by pressing the Spacebar to make him jump. Correct timing of the jump is required both to dodge the bullets that can kill the Dark Knight as well as to capture the </w:t>
+      </w:r>
+      <w:proofErr w:type="spellStart"/>
       <w:r>
         <w:rPr>
           <w:i/>
           <w:sz w:val="24"/>
           <w:szCs w:val="24"/>
         </w:rPr>
-        <w:t>comprised the roll.</w:t>
-      </w:r>
+        <w:t>PokeBalls</w:t>
+      </w:r>
+      <w:proofErr w:type="spellEnd"/>
       <w:r>
         <w:rPr>
           <w:i/>
           <w:sz w:val="24"/>
           <w:szCs w:val="24"/>
         </w:rPr>
-        <w:br/>
+        <w:t xml:space="preserve">, which gives points. For each bullet that hits the player, the player loses a life. For each </w:t>
+      </w:r>
+      <w:proofErr w:type="spellStart"/>
+      <w:r>
+        <w:rPr>
+          <w:i/>
+          <w:sz w:val="24"/>
+          <w:szCs w:val="24"/>
+        </w:rPr>
+        <w:t>PokeBall</w:t>
+      </w:r>
+      <w:proofErr w:type="spellEnd"/>
+      <w:r>
+        <w:rPr>
+          <w:i/>
+          <w:sz w:val="24"/>
+          <w:szCs w:val="24"/>
+        </w:rPr>
+        <w:t xml:space="preserve"> that is captured, 50 points are gained. When the player's points are a multiple of 500, the player earns an extra life. When the player loses all his or her lives, the game is over.</w:t>
       </w:r>
     </w:p>
     <w:p>
       <w:pPr>
+        <w:pStyle w:val="ListParagraph"/>
+        <w:rPr>
+          <w:i/>
+          <w:sz w:val="24"/>
+          <w:szCs w:val="24"/>
+        </w:rPr>
+      </w:pPr>
+    </w:p>
+    <w:p>
+      <w:pPr>
         <w:pStyle w:val="Heading3"/>
       </w:pPr>
-      <w:bookmarkStart w:id="3" w:name="_Toc401953590"/>
-      <w:r>
-        <w:t>Controls</w:t>
+      <w:bookmarkStart w:id="3" w:name="_Toc403415344"/>
+      <w:r>
+        <w:t>Character</w:t>
       </w:r>
       <w:bookmarkEnd w:id="3"/>
     </w:p>
     <w:p>
       <w:pPr>
+        <w:rPr>
+          <w:sz w:val="24"/>
+        </w:rPr>
+      </w:pPr>
+      <w:r>
+        <w:tab/>
+      </w:r>
+      <w:r>
+        <w:rPr>
+          <w:sz w:val="24"/>
+        </w:rPr>
+        <w:t xml:space="preserve">The character </w:t>
+      </w:r>
+      <w:r>
+        <w:rPr>
+          <w:sz w:val="24"/>
+        </w:rPr>
+        <w:t>which the player controls is an avatar of Batman: The Dark Knight.</w:t>
+      </w:r>
+    </w:p>
+    <w:p>
+      <w:pPr>
+        <w:pStyle w:val="Heading3"/>
+      </w:pPr>
+      <w:bookmarkStart w:id="4" w:name="_Toc403415345"/>
+      <w:r>
+        <w:t>Enemies</w:t>
+      </w:r>
+      <w:bookmarkEnd w:id="4"/>
+    </w:p>
+    <w:p>
+      <w:pPr>
+        <w:rPr>
+          <w:sz w:val="24"/>
+        </w:rPr>
+      </w:pPr>
+      <w:r>
+        <w:rPr>
+          <w:sz w:val="24"/>
+        </w:rPr>
+        <w:tab/>
+        <w:t>The enemies in the game are bullets, which jet across</w:t>
+      </w:r>
+      <w:r>
+        <w:rPr>
+          <w:sz w:val="24"/>
+        </w:rPr>
+        <w:t xml:space="preserve"> from the right side of</w:t>
+      </w:r>
+      <w:r>
+        <w:rPr>
+          <w:sz w:val="24"/>
+        </w:rPr>
+        <w:t xml:space="preserve"> the screen towards the player</w:t>
+      </w:r>
+      <w:r>
+        <w:rPr>
+          <w:sz w:val="24"/>
+        </w:rPr>
+        <w:t>. If the enemy collides with either the player or the left edge of the screen it resets to off the right side of the screen, to approach the player again. To make the game less predictable, the speed of the enemy is randomised each time the enemy resets.</w:t>
+      </w:r>
+    </w:p>
+    <w:p>
+      <w:pPr>
+        <w:pStyle w:val="Heading3"/>
+      </w:pPr>
+      <w:bookmarkStart w:id="5" w:name="_Toc403415346"/>
+      <w:r>
+        <w:t>Controls</w:t>
+      </w:r>
+      <w:bookmarkEnd w:id="5"/>
+    </w:p>
+    <w:p>
+      <w:pPr>
         <w:pStyle w:val="ListParagraph"/>
         <w:rPr>
           <w:i/>
@@ -1402,7 +1789,7 @@
           <w:sz w:val="24"/>
           <w:szCs w:val="24"/>
         </w:rPr>
-        <w:t>The mouse is used to select choices.</w:t>
+        <w:t xml:space="preserve">The </w:t>
       </w:r>
       <w:r>
         <w:rPr>
@@ -1410,7 +1797,7 @@
           <w:sz w:val="24"/>
           <w:szCs w:val="24"/>
         </w:rPr>
-        <w:t xml:space="preserve"> These include betting, quitting, resetting and spinning.</w:t>
+        <w:t>keyboard</w:t>
       </w:r>
       <w:r>
         <w:rPr>
@@ -1418,46 +1805,80 @@
           <w:sz w:val="24"/>
           <w:szCs w:val="24"/>
         </w:rPr>
-        <w:br/>
-      </w:r>
-    </w:p>
-    <w:p>
-      <w:pPr>
-        <w:pStyle w:val="Heading3"/>
-      </w:pPr>
-      <w:bookmarkStart w:id="4" w:name="_Toc401953591"/>
-      <w:r>
-        <w:t>Interface</w:t>
-      </w:r>
-      <w:r>
-        <w:t xml:space="preserve"> Sketch</w:t>
-      </w:r>
-      <w:bookmarkStart w:id="5" w:name="_GoBack"/>
-      <w:bookmarkEnd w:id="4"/>
-      <w:bookmarkEnd w:id="5"/>
-    </w:p>
-    <w:p>
-      <w:pPr>
-        <w:pStyle w:val="ListParagraph"/>
+        <w:t xml:space="preserve"> is used to </w:t>
+      </w:r>
+      <w:r>
         <w:rPr>
           <w:i/>
           <w:sz w:val="24"/>
           <w:szCs w:val="24"/>
         </w:rPr>
-      </w:pPr>
+        <w:t>make the character jump</w:t>
+      </w:r>
       <w:r>
         <w:rPr>
           <w:i/>
-          <w:noProof/>
           <w:sz w:val="24"/>
           <w:szCs w:val="24"/>
+        </w:rPr>
+        <w:t>.</w:t>
+      </w:r>
+      <w:r>
+        <w:rPr>
+          <w:i/>
+          <w:sz w:val="24"/>
+          <w:szCs w:val="24"/>
+        </w:rPr>
+        <w:br/>
+      </w:r>
+    </w:p>
+    <w:p>
+      <w:pPr>
+        <w:rPr>
+          <w:rStyle w:val="Heading3Char"/>
+        </w:rPr>
+      </w:pPr>
+      <w:bookmarkStart w:id="6" w:name="_GoBack"/>
+      <w:bookmarkEnd w:id="6"/>
+      <w:r>
+        <w:rPr>
+          <w:rStyle w:val="Heading3Char"/>
+        </w:rPr>
+        <w:br w:type="page"/>
+      </w:r>
+    </w:p>
+    <w:p>
+      <w:bookmarkStart w:id="7" w:name="_Toc403415347"/>
+      <w:r>
+        <w:rPr>
+          <w:rStyle w:val="Heading3Char"/>
+        </w:rPr>
+        <w:lastRenderedPageBreak/>
+        <w:t>Screen Description</w:t>
+      </w:r>
+      <w:bookmarkEnd w:id="7"/>
+      <w:r>
+        <w:rPr>
+          <w:rStyle w:val="Heading3Char"/>
+        </w:rPr>
+        <w:br/>
+      </w:r>
+      <w:r>
+        <w:rPr>
+          <w:rStyle w:val="Heading3Char"/>
+        </w:rPr>
+        <w:br/>
+      </w:r>
+      <w:r>
+        <w:rPr>
+          <w:noProof/>
           <w:lang w:eastAsia="en-CA"/>
         </w:rPr>
         <w:drawing>
           <wp:inline distT="0" distB="0" distL="0" distR="0">
-            <wp:extent cx="3415346" cy="2077906"/>
+            <wp:extent cx="2923402" cy="2357370"/>
             <wp:effectExtent l="19050" t="0" r="0" b="0"/>
-            <wp:docPr id="2" name="Picture 2" descr="C:\Users\NOEL\Pictures\deleteable\screenshot.png"/>
+            <wp:docPr id="22" name="Picture 12" descr="C:\Users\NOEL\Pictures\deleteable\start.png"/>
             <wp:cNvGraphicFramePr>
               <a:graphicFrameLocks xmlns:a="http://schemas.openxmlformats.org/drawingml/2006/main" noChangeAspect="1"/>
             </wp:cNvGraphicFramePr>
@@ -1465,7 +1886,7 @@
               <a:graphicData uri="http://schemas.openxmlformats.org/drawingml/2006/picture">
                 <pic:pic xmlns:pic="http://schemas.openxmlformats.org/drawingml/2006/picture">
                   <pic:nvPicPr>
-                    <pic:cNvPr id="0" name="Picture 2" descr="C:\Users\NOEL\Pictures\deleteable\screenshot.png"/>
+                    <pic:cNvPr id="0" name="Picture 12" descr="C:\Users\NOEL\Pictures\deleteable\start.png"/>
                     <pic:cNvPicPr>
                       <a:picLocks noChangeAspect="1" noChangeArrowheads="1"/>
                     </pic:cNvPicPr>
@@ -1480,7 +1901,7 @@
                   <pic:spPr bwMode="auto">
                     <a:xfrm>
                       <a:off x="0" y="0"/>
-                      <a:ext cx="3415784" cy="2078173"/>
+                      <a:ext cx="2931494" cy="2363895"/>
                     </a:xfrm>
                     <a:prstGeom prst="rect">
                       <a:avLst/>
@@ -1500,51 +1921,18 @@
         </w:drawing>
       </w:r>
       <w:r>
-        <w:rPr>
-          <w:i/>
-          <w:sz w:val="24"/>
-          <w:szCs w:val="24"/>
-        </w:rPr>
         <w:br/>
       </w:r>
-    </w:p>
-    <w:p>
-      <w:pPr>
-        <w:pStyle w:val="ListParagraph"/>
-        <w:rPr>
-          <w:i/>
-          <w:sz w:val="24"/>
-          <w:szCs w:val="24"/>
-        </w:rPr>
-      </w:pPr>
-    </w:p>
-    <w:p>
-      <w:pPr>
-        <w:pStyle w:val="Heading3"/>
-      </w:pPr>
-      <w:bookmarkStart w:id="6" w:name="_Toc401953592"/>
-      <w:r>
-        <w:t>Scoring</w:t>
-      </w:r>
-      <w:bookmarkEnd w:id="6"/>
-    </w:p>
-    <w:p>
-      <w:r>
-        <w:t>Score is kept by the player's winnings. These winnings are gained as a result of spinning and getting successful rolls.</w:t>
-      </w:r>
-    </w:p>
-    <w:p>
-      <w:pPr>
-        <w:pStyle w:val="Heading3"/>
-      </w:pPr>
-      <w:bookmarkStart w:id="7" w:name="_Toc401953593"/>
-      <w:r>
-        <w:lastRenderedPageBreak/>
-        <w:t>Art Index</w:t>
-      </w:r>
-      <w:bookmarkEnd w:id="7"/>
-    </w:p>
-    <w:p>
+      <w:r>
+        <w:rPr>
+          <w:rStyle w:val="SubtitleChar"/>
+        </w:rPr>
+        <w:tab/>
+        <w:t>Start Screen</w:t>
+      </w:r>
+      <w:r>
+        <w:br/>
+      </w:r>
       <w:r>
         <w:br/>
       </w:r>
@@ -1555,9 +1943,9 @@
         </w:rPr>
         <w:drawing>
           <wp:inline distT="0" distB="0" distL="0" distR="0">
-            <wp:extent cx="1272540" cy="1243330"/>
-            <wp:effectExtent l="19050" t="0" r="3810" b="0"/>
-            <wp:docPr id="5" name="Picture 4" descr="C:\Users\NOEL\Dropbox\Centennial\Semester 6\COMP 397\slot_machine\slot_machine\images\blastoise.png"/>
+            <wp:extent cx="2952202" cy="2380594"/>
+            <wp:effectExtent l="19050" t="0" r="548" b="0"/>
+            <wp:docPr id="20" name="Picture 11" descr="C:\Users\NOEL\Pictures\deleteable\playing.png"/>
             <wp:cNvGraphicFramePr>
               <a:graphicFrameLocks xmlns:a="http://schemas.openxmlformats.org/drawingml/2006/main" noChangeAspect="1"/>
             </wp:cNvGraphicFramePr>
@@ -1565,7 +1953,7 @@
               <a:graphicData uri="http://schemas.openxmlformats.org/drawingml/2006/picture">
                 <pic:pic xmlns:pic="http://schemas.openxmlformats.org/drawingml/2006/picture">
                   <pic:nvPicPr>
-                    <pic:cNvPr id="0" name="Picture 4" descr="C:\Users\NOEL\Dropbox\Centennial\Semester 6\COMP 397\slot_machine\slot_machine\images\blastoise.png"/>
+                    <pic:cNvPr id="0" name="Picture 11" descr="C:\Users\NOEL\Pictures\deleteable\playing.png"/>
                     <pic:cNvPicPr>
                       <a:picLocks noChangeAspect="1" noChangeArrowheads="1"/>
                     </pic:cNvPicPr>
@@ -1580,7 +1968,7 @@
                   <pic:spPr bwMode="auto">
                     <a:xfrm>
                       <a:off x="0" y="0"/>
-                      <a:ext cx="1272540" cy="1243330"/>
+                      <a:ext cx="2956613" cy="2384151"/>
                     </a:xfrm>
                     <a:prstGeom prst="rect">
                       <a:avLst/>
@@ -1600,15 +1988,44 @@
         </w:drawing>
       </w:r>
       <w:r>
+        <w:br/>
+      </w:r>
+      <w:r>
+        <w:br/>
+      </w:r>
+      <w:r>
+        <w:rPr>
+          <w:rStyle w:val="SubtitleChar"/>
+        </w:rPr>
+        <w:tab/>
+      </w:r>
+      <w:proofErr w:type="spellStart"/>
+      <w:r>
+        <w:rPr>
+          <w:rStyle w:val="SubtitleChar"/>
+        </w:rPr>
+        <w:t>Gameplay</w:t>
+      </w:r>
+      <w:proofErr w:type="spellEnd"/>
+      <w:r>
+        <w:rPr>
+          <w:rStyle w:val="SubtitleChar"/>
+        </w:rPr>
+        <w:t xml:space="preserve"> Screen</w:t>
+      </w:r>
+    </w:p>
+    <w:p>
+      <w:r>
         <w:rPr>
           <w:noProof/>
           <w:lang w:eastAsia="en-CA"/>
         </w:rPr>
+        <w:lastRenderedPageBreak/>
         <w:drawing>
           <wp:inline distT="0" distB="0" distL="0" distR="0">
-            <wp:extent cx="1272540" cy="1177925"/>
-            <wp:effectExtent l="0" t="0" r="0" b="0"/>
-            <wp:docPr id="6" name="Picture 3" descr="C:\Users\NOEL\Dropbox\Centennial\Semester 6\COMP 397\slot_machine\slot_machine\images\mew.png"/>
+            <wp:extent cx="2913100" cy="2349062"/>
+            <wp:effectExtent l="19050" t="0" r="1550" b="0"/>
+            <wp:docPr id="23" name="Picture 10" descr="C:\Users\NOEL\Pictures\deleteable\gameover.png"/>
             <wp:cNvGraphicFramePr>
               <a:graphicFrameLocks xmlns:a="http://schemas.openxmlformats.org/drawingml/2006/main" noChangeAspect="1"/>
             </wp:cNvGraphicFramePr>
@@ -1616,7 +2033,7 @@
               <a:graphicData uri="http://schemas.openxmlformats.org/drawingml/2006/picture">
                 <pic:pic xmlns:pic="http://schemas.openxmlformats.org/drawingml/2006/picture">
                   <pic:nvPicPr>
-                    <pic:cNvPr id="0" name="Picture 3" descr="C:\Users\NOEL\Dropbox\Centennial\Semester 6\COMP 397\slot_machine\slot_machine\images\mew.png"/>
+                    <pic:cNvPr id="0" name="Picture 10" descr="C:\Users\NOEL\Pictures\deleteable\gameover.png"/>
                     <pic:cNvPicPr>
                       <a:picLocks noChangeAspect="1" noChangeArrowheads="1"/>
                     </pic:cNvPicPr>
@@ -1631,7 +2048,7 @@
                   <pic:spPr bwMode="auto">
                     <a:xfrm>
                       <a:off x="0" y="0"/>
-                      <a:ext cx="1272540" cy="1177925"/>
+                      <a:ext cx="2917453" cy="2352572"/>
                     </a:xfrm>
                     <a:prstGeom prst="rect">
                       <a:avLst/>
@@ -1650,6 +2067,72 @@
           </wp:inline>
         </w:drawing>
       </w:r>
+    </w:p>
+    <w:p>
+      <w:pPr>
+        <w:pStyle w:val="Subtitle"/>
+      </w:pPr>
+      <w:proofErr w:type="spellStart"/>
+      <w:r>
+        <w:t>Gameover</w:t>
+      </w:r>
+      <w:proofErr w:type="spellEnd"/>
+      <w:r>
+        <w:t xml:space="preserve"> Screen</w:t>
+      </w:r>
+      <w:r>
+        <w:br/>
+      </w:r>
+    </w:p>
+    <w:p>
+      <w:pPr>
+        <w:pStyle w:val="Heading3"/>
+      </w:pPr>
+      <w:bookmarkStart w:id="8" w:name="_Toc403415348"/>
+      <w:r>
+        <w:t>Scoring</w:t>
+      </w:r>
+      <w:bookmarkEnd w:id="8"/>
+    </w:p>
+    <w:p>
+      <w:r>
+        <w:t xml:space="preserve">Score is </w:t>
+      </w:r>
+      <w:r>
+        <w:t>increased</w:t>
+      </w:r>
+      <w:r>
+        <w:t xml:space="preserve"> </w:t>
+      </w:r>
+      <w:r>
+        <w:t xml:space="preserve">when the player collects </w:t>
+      </w:r>
+      <w:proofErr w:type="spellStart"/>
+      <w:r>
+        <w:t>PokeBalls</w:t>
+      </w:r>
+      <w:proofErr w:type="spellEnd"/>
+      <w:r>
+        <w:t>. This score is tracked by the Score meter in the interface.</w:t>
+      </w:r>
+    </w:p>
+    <w:p>
+      <w:pPr>
+        <w:pStyle w:val="Heading3"/>
+      </w:pPr>
+      <w:bookmarkStart w:id="9" w:name="_Toc403415349"/>
+      <w:r>
+        <w:t>Art Index</w:t>
+      </w:r>
+      <w:bookmarkEnd w:id="9"/>
+    </w:p>
+    <w:p>
+      <w:r>
+        <w:br/>
+      </w:r>
+      <w:r>
+        <w:br/>
+      </w:r>
       <w:r>
         <w:rPr>
           <w:noProof/>
@@ -1657,9 +2140,9 @@
         </w:rPr>
         <w:drawing>
           <wp:inline distT="0" distB="0" distL="0" distR="0">
-            <wp:extent cx="1272540" cy="1272540"/>
-            <wp:effectExtent l="0" t="0" r="0" b="0"/>
-            <wp:docPr id="7" name="Picture 5" descr="C:\Users\NOEL\Dropbox\Centennial\Semester 6\COMP 397\slot_machine\slot_machine\images\rattata.png"/>
+            <wp:extent cx="741731" cy="977914"/>
+            <wp:effectExtent l="19050" t="0" r="0" b="0"/>
+            <wp:docPr id="4" name="Picture 2" descr="C:\Users\NOEL\Dropbox\Centennial\Semester 6\COMP 397\side_scroller\side_scroller\images\character.png"/>
             <wp:cNvGraphicFramePr>
               <a:graphicFrameLocks xmlns:a="http://schemas.openxmlformats.org/drawingml/2006/main" noChangeAspect="1"/>
             </wp:cNvGraphicFramePr>
@@ -1667,13 +2150,67 @@
               <a:graphicData uri="http://schemas.openxmlformats.org/drawingml/2006/picture">
                 <pic:pic xmlns:pic="http://schemas.openxmlformats.org/drawingml/2006/picture">
                   <pic:nvPicPr>
-                    <pic:cNvPr id="0" name="Picture 5" descr="C:\Users\NOEL\Dropbox\Centennial\Semester 6\COMP 397\slot_machine\slot_machine\images\rattata.png"/>
+                    <pic:cNvPr id="0" name="Picture 2" descr="C:\Users\NOEL\Dropbox\Centennial\Semester 6\COMP 397\side_scroller\side_scroller\images\character.png"/>
                     <pic:cNvPicPr>
                       <a:picLocks noChangeAspect="1" noChangeArrowheads="1"/>
                     </pic:cNvPicPr>
                   </pic:nvPicPr>
                   <pic:blipFill>
                     <a:blip r:embed="rId16" cstate="print"/>
+                    <a:srcRect/>
+                    <a:stretch>
+                      <a:fillRect/>
+                    </a:stretch>
+                  </pic:blipFill>
+                  <pic:spPr bwMode="auto">
+                    <a:xfrm>
+                      <a:off x="0" y="0"/>
+                      <a:ext cx="741554" cy="977680"/>
+                    </a:xfrm>
+                    <a:prstGeom prst="rect">
+                      <a:avLst/>
+                    </a:prstGeom>
+                    <a:noFill/>
+                    <a:ln w="9525">
+                      <a:noFill/>
+                      <a:miter lim="800000"/>
+                      <a:headEnd/>
+                      <a:tailEnd/>
+                    </a:ln>
+                  </pic:spPr>
+                </pic:pic>
+              </a:graphicData>
+            </a:graphic>
+          </wp:inline>
+        </w:drawing>
+      </w:r>
+      <w:r>
+        <w:t xml:space="preserve">  </w:t>
+      </w:r>
+      <w:r>
+        <w:rPr>
+          <w:noProof/>
+          <w:lang w:eastAsia="en-CA"/>
+        </w:rPr>
+        <w:drawing>
+          <wp:inline distT="0" distB="0" distL="0" distR="0">
+            <wp:extent cx="1272540" cy="1272540"/>
+            <wp:effectExtent l="19050" t="0" r="3810" b="0"/>
+            <wp:docPr id="14" name="Picture 5" descr="C:\Users\NOEL\Dropbox\Centennial\Semester 6\COMP 397\side_scroller\side_scroller\images\play_button.png"/>
+            <wp:cNvGraphicFramePr>
+              <a:graphicFrameLocks xmlns:a="http://schemas.openxmlformats.org/drawingml/2006/main" noChangeAspect="1"/>
+            </wp:cNvGraphicFramePr>
+            <a:graphic xmlns:a="http://schemas.openxmlformats.org/drawingml/2006/main">
+              <a:graphicData uri="http://schemas.openxmlformats.org/drawingml/2006/picture">
+                <pic:pic xmlns:pic="http://schemas.openxmlformats.org/drawingml/2006/picture">
+                  <pic:nvPicPr>
+                    <pic:cNvPr id="0" name="Picture 5" descr="C:\Users\NOEL\Dropbox\Centennial\Semester 6\COMP 397\side_scroller\side_scroller\images\play_button.png"/>
+                    <pic:cNvPicPr>
+                      <a:picLocks noChangeAspect="1" noChangeArrowheads="1"/>
+                    </pic:cNvPicPr>
+                  </pic:nvPicPr>
+                  <pic:blipFill>
+                    <a:blip r:embed="rId17" cstate="print"/>
                     <a:srcRect/>
                     <a:stretch>
                       <a:fillRect/>
@@ -1702,18 +2239,15 @@
         </w:drawing>
       </w:r>
       <w:r>
-        <w:br/>
-      </w:r>
-      <w:r>
         <w:rPr>
           <w:noProof/>
           <w:lang w:eastAsia="en-CA"/>
         </w:rPr>
         <w:drawing>
           <wp:inline distT="0" distB="0" distL="0" distR="0">
-            <wp:extent cx="1272540" cy="1382395"/>
-            <wp:effectExtent l="19050" t="0" r="3810" b="0"/>
-            <wp:docPr id="8" name="Picture 6" descr="C:\Users\NOEL\Dropbox\Centennial\Semester 6\COMP 397\slot_machine\slot_machine\images\pidgey.png"/>
+            <wp:extent cx="1211496" cy="1211478"/>
+            <wp:effectExtent l="19050" t="0" r="7704" b="0"/>
+            <wp:docPr id="3" name="Picture 1" descr="C:\Users\NOEL\Dropbox\Centennial\Semester 6\COMP 397\side_scroller\side_scroller\images\bullet.png"/>
             <wp:cNvGraphicFramePr>
               <a:graphicFrameLocks xmlns:a="http://schemas.openxmlformats.org/drawingml/2006/main" noChangeAspect="1"/>
             </wp:cNvGraphicFramePr>
@@ -1721,13 +2255,13 @@
               <a:graphicData uri="http://schemas.openxmlformats.org/drawingml/2006/picture">
                 <pic:pic xmlns:pic="http://schemas.openxmlformats.org/drawingml/2006/picture">
                   <pic:nvPicPr>
-                    <pic:cNvPr id="0" name="Picture 6" descr="C:\Users\NOEL\Dropbox\Centennial\Semester 6\COMP 397\slot_machine\slot_machine\images\pidgey.png"/>
+                    <pic:cNvPr id="0" name="Picture 1" descr="C:\Users\NOEL\Dropbox\Centennial\Semester 6\COMP 397\side_scroller\side_scroller\images\bullet.png"/>
                     <pic:cNvPicPr>
                       <a:picLocks noChangeAspect="1" noChangeArrowheads="1"/>
                     </pic:cNvPicPr>
                   </pic:nvPicPr>
                   <pic:blipFill>
-                    <a:blip r:embed="rId17" cstate="print"/>
+                    <a:blip r:embed="rId18" cstate="print"/>
                     <a:srcRect/>
                     <a:stretch>
                       <a:fillRect/>
@@ -1736,7 +2270,7 @@
                   <pic:spPr bwMode="auto">
                     <a:xfrm>
                       <a:off x="0" y="0"/>
-                      <a:ext cx="1272540" cy="1382395"/>
+                      <a:ext cx="1212752" cy="1212734"/>
                     </a:xfrm>
                     <a:prstGeom prst="rect">
                       <a:avLst/>
@@ -1756,15 +2290,18 @@
         </w:drawing>
       </w:r>
       <w:r>
+        <w:t xml:space="preserve">  </w:t>
+      </w:r>
+      <w:r>
         <w:rPr>
           <w:noProof/>
           <w:lang w:eastAsia="en-CA"/>
         </w:rPr>
         <w:drawing>
           <wp:inline distT="0" distB="0" distL="0" distR="0">
-            <wp:extent cx="1432038" cy="1192377"/>
-            <wp:effectExtent l="0" t="0" r="0" b="0"/>
-            <wp:docPr id="9" name="Picture 7" descr="C:\Users\NOEL\Dropbox\Centennial\Semester 6\COMP 397\slot_machine\slot_machine\images\charizard.png"/>
+            <wp:extent cx="836828" cy="836828"/>
+            <wp:effectExtent l="19050" t="0" r="1372" b="0"/>
+            <wp:docPr id="12" name="Picture 3" descr="C:\Users\NOEL\Dropbox\Centennial\Semester 6\COMP 397\side_scroller\side_scroller\images\coin.png"/>
             <wp:cNvGraphicFramePr>
               <a:graphicFrameLocks xmlns:a="http://schemas.openxmlformats.org/drawingml/2006/main" noChangeAspect="1"/>
             </wp:cNvGraphicFramePr>
@@ -1772,13 +2309,13 @@
               <a:graphicData uri="http://schemas.openxmlformats.org/drawingml/2006/picture">
                 <pic:pic xmlns:pic="http://schemas.openxmlformats.org/drawingml/2006/picture">
                   <pic:nvPicPr>
-                    <pic:cNvPr id="0" name="Picture 7" descr="C:\Users\NOEL\Dropbox\Centennial\Semester 6\COMP 397\slot_machine\slot_machine\images\charizard.png"/>
+                    <pic:cNvPr id="0" name="Picture 3" descr="C:\Users\NOEL\Dropbox\Centennial\Semester 6\COMP 397\side_scroller\side_scroller\images\coin.png"/>
                     <pic:cNvPicPr>
                       <a:picLocks noChangeAspect="1" noChangeArrowheads="1"/>
                     </pic:cNvPicPr>
                   </pic:nvPicPr>
                   <pic:blipFill>
-                    <a:blip r:embed="rId18" cstate="print"/>
+                    <a:blip r:embed="rId19" cstate="print"/>
                     <a:srcRect/>
                     <a:stretch>
                       <a:fillRect/>
@@ -1787,7 +2324,7 @@
                   <pic:spPr bwMode="auto">
                     <a:xfrm>
                       <a:off x="0" y="0"/>
-                      <a:ext cx="1431328" cy="1191785"/>
+                      <a:ext cx="837514" cy="837514"/>
                     </a:xfrm>
                     <a:prstGeom prst="rect">
                       <a:avLst/>
@@ -1807,15 +2344,18 @@
         </w:drawing>
       </w:r>
       <w:r>
+        <w:t xml:space="preserve">  </w:t>
+      </w:r>
+      <w:r>
         <w:rPr>
           <w:noProof/>
           <w:lang w:eastAsia="en-CA"/>
         </w:rPr>
         <w:drawing>
           <wp:inline distT="0" distB="0" distL="0" distR="0">
-            <wp:extent cx="1272540" cy="1272540"/>
-            <wp:effectExtent l="0" t="0" r="0" b="0"/>
-            <wp:docPr id="10" name="Picture 8" descr="C:\Users\NOEL\Dropbox\Centennial\Semester 6\COMP 397\slot_machine\slot_machine\images\mewtwo.png"/>
+            <wp:extent cx="624688" cy="624688"/>
+            <wp:effectExtent l="19050" t="0" r="3962" b="0"/>
+            <wp:docPr id="13" name="Picture 4" descr="C:\Users\NOEL\Dropbox\Centennial\Semester 6\COMP 397\side_scroller\side_scroller\images\life.png"/>
             <wp:cNvGraphicFramePr>
               <a:graphicFrameLocks xmlns:a="http://schemas.openxmlformats.org/drawingml/2006/main" noChangeAspect="1"/>
             </wp:cNvGraphicFramePr>
@@ -1823,13 +2363,13 @@
               <a:graphicData uri="http://schemas.openxmlformats.org/drawingml/2006/picture">
                 <pic:pic xmlns:pic="http://schemas.openxmlformats.org/drawingml/2006/picture">
                   <pic:nvPicPr>
-                    <pic:cNvPr id="0" name="Picture 8" descr="C:\Users\NOEL\Dropbox\Centennial\Semester 6\COMP 397\slot_machine\slot_machine\images\mewtwo.png"/>
+                    <pic:cNvPr id="0" name="Picture 4" descr="C:\Users\NOEL\Dropbox\Centennial\Semester 6\COMP 397\side_scroller\side_scroller\images\life.png"/>
                     <pic:cNvPicPr>
                       <a:picLocks noChangeAspect="1" noChangeArrowheads="1"/>
                     </pic:cNvPicPr>
                   </pic:nvPicPr>
                   <pic:blipFill>
-                    <a:blip r:embed="rId19" cstate="print"/>
+                    <a:blip r:embed="rId20" cstate="print"/>
                     <a:srcRect/>
                     <a:stretch>
                       <a:fillRect/>
@@ -1838,7 +2378,7 @@
                   <pic:spPr bwMode="auto">
                     <a:xfrm>
                       <a:off x="0" y="0"/>
-                      <a:ext cx="1272540" cy="1272540"/>
+                      <a:ext cx="624688" cy="624688"/>
                     </a:xfrm>
                     <a:prstGeom prst="rect">
                       <a:avLst/>
@@ -1857,9 +2397,8 @@
           </wp:inline>
         </w:drawing>
       </w:r>
-      <w:r>
-        <w:br/>
-      </w:r>
+    </w:p>
+    <w:p>
       <w:r>
         <w:rPr>
           <w:noProof/>
@@ -1867,9 +2406,9 @@
         </w:rPr>
         <w:drawing>
           <wp:inline distT="0" distB="0" distL="0" distR="0">
-            <wp:extent cx="5939790" cy="3562350"/>
-            <wp:effectExtent l="19050" t="0" r="3810" b="0"/>
-            <wp:docPr id="11" name="Picture 9" descr="C:\Users\NOEL\Dropbox\Centennial\Semester 6\COMP 397\slot_machine\slot_machine\images\slots.png"/>
+            <wp:extent cx="812165" cy="1221740"/>
+            <wp:effectExtent l="19050" t="0" r="6985" b="0"/>
+            <wp:docPr id="15" name="Picture 6" descr="C:\Users\NOEL\Dropbox\Centennial\Semester 6\COMP 397\side_scroller\side_scroller\images\tree.png"/>
             <wp:cNvGraphicFramePr>
               <a:graphicFrameLocks xmlns:a="http://schemas.openxmlformats.org/drawingml/2006/main" noChangeAspect="1"/>
             </wp:cNvGraphicFramePr>
@@ -1877,13 +2416,13 @@
               <a:graphicData uri="http://schemas.openxmlformats.org/drawingml/2006/picture">
                 <pic:pic xmlns:pic="http://schemas.openxmlformats.org/drawingml/2006/picture">
                   <pic:nvPicPr>
-                    <pic:cNvPr id="0" name="Picture 9" descr="C:\Users\NOEL\Dropbox\Centennial\Semester 6\COMP 397\slot_machine\slot_machine\images\slots.png"/>
+                    <pic:cNvPr id="0" name="Picture 6" descr="C:\Users\NOEL\Dropbox\Centennial\Semester 6\COMP 397\side_scroller\side_scroller\images\tree.png"/>
                     <pic:cNvPicPr>
                       <a:picLocks noChangeAspect="1" noChangeArrowheads="1"/>
                     </pic:cNvPicPr>
                   </pic:nvPicPr>
                   <pic:blipFill>
-                    <a:blip r:embed="rId20" cstate="print"/>
+                    <a:blip r:embed="rId21" cstate="print"/>
                     <a:srcRect/>
                     <a:stretch>
                       <a:fillRect/>
@@ -1892,7 +2431,7 @@
                   <pic:spPr bwMode="auto">
                     <a:xfrm>
                       <a:off x="0" y="0"/>
-                      <a:ext cx="5939790" cy="3562350"/>
+                      <a:ext cx="812165" cy="1221740"/>
                     </a:xfrm>
                     <a:prstGeom prst="rect">
                       <a:avLst/>
@@ -1911,13 +2450,243 @@
           </wp:inline>
         </w:drawing>
       </w:r>
+      <w:r>
+        <w:rPr>
+          <w:noProof/>
+          <w:lang w:eastAsia="en-CA"/>
+        </w:rPr>
+        <w:drawing>
+          <wp:inline distT="0" distB="0" distL="0" distR="0">
+            <wp:extent cx="1155700" cy="592455"/>
+            <wp:effectExtent l="19050" t="0" r="6350" b="0"/>
+            <wp:docPr id="16" name="Picture 7" descr="C:\Users\NOEL\Dropbox\Centennial\Semester 6\COMP 397\side_scroller\side_scroller\images\cloud.png"/>
+            <wp:cNvGraphicFramePr>
+              <a:graphicFrameLocks xmlns:a="http://schemas.openxmlformats.org/drawingml/2006/main" noChangeAspect="1"/>
+            </wp:cNvGraphicFramePr>
+            <a:graphic xmlns:a="http://schemas.openxmlformats.org/drawingml/2006/main">
+              <a:graphicData uri="http://schemas.openxmlformats.org/drawingml/2006/picture">
+                <pic:pic xmlns:pic="http://schemas.openxmlformats.org/drawingml/2006/picture">
+                  <pic:nvPicPr>
+                    <pic:cNvPr id="0" name="Picture 7" descr="C:\Users\NOEL\Dropbox\Centennial\Semester 6\COMP 397\side_scroller\side_scroller\images\cloud.png"/>
+                    <pic:cNvPicPr>
+                      <a:picLocks noChangeAspect="1" noChangeArrowheads="1"/>
+                    </pic:cNvPicPr>
+                  </pic:nvPicPr>
+                  <pic:blipFill>
+                    <a:blip r:embed="rId22" cstate="print"/>
+                    <a:srcRect/>
+                    <a:stretch>
+                      <a:fillRect/>
+                    </a:stretch>
+                  </pic:blipFill>
+                  <pic:spPr bwMode="auto">
+                    <a:xfrm>
+                      <a:off x="0" y="0"/>
+                      <a:ext cx="1155700" cy="592455"/>
+                    </a:xfrm>
+                    <a:prstGeom prst="rect">
+                      <a:avLst/>
+                    </a:prstGeom>
+                    <a:noFill/>
+                    <a:ln w="9525">
+                      <a:noFill/>
+                      <a:miter lim="800000"/>
+                      <a:headEnd/>
+                      <a:tailEnd/>
+                    </a:ln>
+                  </pic:spPr>
+                </pic:pic>
+              </a:graphicData>
+            </a:graphic>
+          </wp:inline>
+        </w:drawing>
+      </w:r>
+      <w:r>
+        <w:rPr>
+          <w:noProof/>
+          <w:lang w:eastAsia="en-CA"/>
+        </w:rPr>
+        <w:drawing>
+          <wp:inline distT="0" distB="0" distL="0" distR="0">
+            <wp:extent cx="1141095" cy="1141095"/>
+            <wp:effectExtent l="19050" t="0" r="1905" b="0"/>
+            <wp:docPr id="17" name="Picture 8" descr="C:\Users\NOEL\Dropbox\Centennial\Semester 6\COMP 397\side_scroller\side_scroller\images\help.png"/>
+            <wp:cNvGraphicFramePr>
+              <a:graphicFrameLocks xmlns:a="http://schemas.openxmlformats.org/drawingml/2006/main" noChangeAspect="1"/>
+            </wp:cNvGraphicFramePr>
+            <a:graphic xmlns:a="http://schemas.openxmlformats.org/drawingml/2006/main">
+              <a:graphicData uri="http://schemas.openxmlformats.org/drawingml/2006/picture">
+                <pic:pic xmlns:pic="http://schemas.openxmlformats.org/drawingml/2006/picture">
+                  <pic:nvPicPr>
+                    <pic:cNvPr id="0" name="Picture 8" descr="C:\Users\NOEL\Dropbox\Centennial\Semester 6\COMP 397\side_scroller\side_scroller\images\help.png"/>
+                    <pic:cNvPicPr>
+                      <a:picLocks noChangeAspect="1" noChangeArrowheads="1"/>
+                    </pic:cNvPicPr>
+                  </pic:nvPicPr>
+                  <pic:blipFill>
+                    <a:blip r:embed="rId23" cstate="print"/>
+                    <a:srcRect/>
+                    <a:stretch>
+                      <a:fillRect/>
+                    </a:stretch>
+                  </pic:blipFill>
+                  <pic:spPr bwMode="auto">
+                    <a:xfrm>
+                      <a:off x="0" y="0"/>
+                      <a:ext cx="1141095" cy="1141095"/>
+                    </a:xfrm>
+                    <a:prstGeom prst="rect">
+                      <a:avLst/>
+                    </a:prstGeom>
+                    <a:noFill/>
+                    <a:ln w="9525">
+                      <a:noFill/>
+                      <a:miter lim="800000"/>
+                      <a:headEnd/>
+                      <a:tailEnd/>
+                    </a:ln>
+                  </pic:spPr>
+                </pic:pic>
+              </a:graphicData>
+            </a:graphic>
+          </wp:inline>
+        </w:drawing>
+      </w:r>
+    </w:p>
+    <w:p>
+      <w:r>
+        <w:rPr>
+          <w:noProof/>
+          <w:lang w:eastAsia="en-CA"/>
+        </w:rPr>
+        <w:drawing>
+          <wp:inline distT="0" distB="0" distL="0" distR="0">
+            <wp:extent cx="5939790" cy="270510"/>
+            <wp:effectExtent l="19050" t="0" r="3810" b="0"/>
+            <wp:docPr id="18" name="Picture 9" descr="C:\Users\NOEL\Dropbox\Centennial\Semester 6\COMP 397\side_scroller\side_scroller\images\ground.png"/>
+            <wp:cNvGraphicFramePr>
+              <a:graphicFrameLocks xmlns:a="http://schemas.openxmlformats.org/drawingml/2006/main" noChangeAspect="1"/>
+            </wp:cNvGraphicFramePr>
+            <a:graphic xmlns:a="http://schemas.openxmlformats.org/drawingml/2006/main">
+              <a:graphicData uri="http://schemas.openxmlformats.org/drawingml/2006/picture">
+                <pic:pic xmlns:pic="http://schemas.openxmlformats.org/drawingml/2006/picture">
+                  <pic:nvPicPr>
+                    <pic:cNvPr id="0" name="Picture 9" descr="C:\Users\NOEL\Dropbox\Centennial\Semester 6\COMP 397\side_scroller\side_scroller\images\ground.png"/>
+                    <pic:cNvPicPr>
+                      <a:picLocks noChangeAspect="1" noChangeArrowheads="1"/>
+                    </pic:cNvPicPr>
+                  </pic:nvPicPr>
+                  <pic:blipFill>
+                    <a:blip r:embed="rId24" cstate="print"/>
+                    <a:srcRect/>
+                    <a:stretch>
+                      <a:fillRect/>
+                    </a:stretch>
+                  </pic:blipFill>
+                  <pic:spPr bwMode="auto">
+                    <a:xfrm>
+                      <a:off x="0" y="0"/>
+                      <a:ext cx="5939790" cy="270510"/>
+                    </a:xfrm>
+                    <a:prstGeom prst="rect">
+                      <a:avLst/>
+                    </a:prstGeom>
+                    <a:noFill/>
+                    <a:ln w="9525">
+                      <a:noFill/>
+                      <a:miter lim="800000"/>
+                      <a:headEnd/>
+                      <a:tailEnd/>
+                    </a:ln>
+                  </pic:spPr>
+                </pic:pic>
+              </a:graphicData>
+            </a:graphic>
+          </wp:inline>
+        </w:drawing>
+      </w:r>
     </w:p>
     <w:p/>
+    <w:p>
+      <w:pPr>
+        <w:pStyle w:val="Heading3"/>
+      </w:pPr>
+      <w:bookmarkStart w:id="10" w:name="_Toc403415350"/>
+      <w:r>
+        <w:lastRenderedPageBreak/>
+        <w:t>Sound Index</w:t>
+      </w:r>
+      <w:bookmarkEnd w:id="10"/>
+    </w:p>
+    <w:p/>
+    <w:p>
+      <w:pPr>
+        <w:pStyle w:val="ListParagraph"/>
+        <w:numPr>
+          <w:ilvl w:val="0"/>
+          <w:numId w:val="5"/>
+        </w:numPr>
+        <w:ind w:left="426"/>
+      </w:pPr>
+      <w:r>
+        <w:t>gameover.ogg - Sound effect used when</w:t>
+      </w:r>
+      <w:r>
+        <w:t xml:space="preserve"> the player's lives run out</w:t>
+      </w:r>
+    </w:p>
+    <w:p>
+      <w:pPr>
+        <w:pStyle w:val="ListParagraph"/>
+        <w:numPr>
+          <w:ilvl w:val="0"/>
+          <w:numId w:val="5"/>
+        </w:numPr>
+        <w:ind w:left="426"/>
+      </w:pPr>
+      <w:r>
+        <w:t>powerup.ogg - Sound effect played when player earns an extra life</w:t>
+      </w:r>
+    </w:p>
+    <w:p>
+      <w:pPr>
+        <w:pStyle w:val="ListParagraph"/>
+        <w:numPr>
+          <w:ilvl w:val="0"/>
+          <w:numId w:val="5"/>
+        </w:numPr>
+        <w:ind w:left="426"/>
+      </w:pPr>
+      <w:r>
+        <w:t xml:space="preserve">yahoo.ogg - Sound effect played whenever the player collects a </w:t>
+      </w:r>
+      <w:proofErr w:type="spellStart"/>
+      <w:r>
+        <w:t>PokeBall</w:t>
+      </w:r>
+      <w:proofErr w:type="spellEnd"/>
+    </w:p>
+    <w:p>
+      <w:pPr>
+        <w:pStyle w:val="ListParagraph"/>
+        <w:numPr>
+          <w:ilvl w:val="0"/>
+          <w:numId w:val="5"/>
+        </w:numPr>
+        <w:ind w:left="426"/>
+      </w:pPr>
+      <w:r>
+        <w:t>damage.ogg - Sound effect played whenever the player takes damage</w:t>
+      </w:r>
+      <w:r>
+        <w:tab/>
+      </w:r>
+    </w:p>
     <w:sectPr>
-      <w:headerReference w:type="even" r:id="rId21"/>
-      <w:headerReference w:type="default" r:id="rId22"/>
-      <w:footerReference w:type="even" r:id="rId23"/>
-      <w:footerReference w:type="default" r:id="rId24"/>
+      <w:headerReference w:type="even" r:id="rId25"/>
+      <w:headerReference w:type="default" r:id="rId26"/>
+      <w:footerReference w:type="even" r:id="rId27"/>
+      <w:footerReference w:type="default" r:id="rId28"/>
       <w:pgSz w:w="12240" w:h="15840"/>
       <w:pgMar w:top="1440" w:right="1440" w:bottom="1440" w:left="1440" w:header="720" w:footer="720" w:gutter="0"/>
       <w:pgBorders w:offsetFrom="page">
@@ -2085,7 +2854,7 @@
         <w:rFonts w:asciiTheme="majorHAnsi" w:hAnsiTheme="majorHAnsi"/>
         <w:noProof/>
       </w:rPr>
-      <w:t>5</w:t>
+      <w:t>3</w:t>
     </w:r>
     <w:r>
       <w:rPr>
@@ -2199,7 +2968,7 @@
                   <w:sz w:val="24"/>
                   <w:szCs w:val="24"/>
                 </w:rPr>
-                <w:t>SLOT MACHINE</w:t>
+                <w:t>The Dark Knight's Gotta Catch Em All</w:t>
               </w:r>
             </w:sdtContent>
           </w:sdt>
@@ -2223,7 +2992,7 @@
           <w:alias w:val="Date"/>
           <w:id w:val="77677290"/>
           <w:dataBinding w:prefixMappings="xmlns:ns0='http://schemas.microsoft.com/office/2006/coverPageProps'" w:xpath="/ns0:CoverPageProperties[1]/ns0:PublishDate[1]" w:storeItemID="{55AF091B-3C7A-41E3-B477-F2FDAA23CFDA}"/>
-          <w:date w:fullDate="2014-10-24T00:00:00Z">
+          <w:date w:fullDate="2014-09-26T00:00:00Z">
             <w:dateFormat w:val="MMMM d, yyyy"/>
             <w:lid w:val="en-US"/>
             <w:storeMappedDataAs w:val="dateTime"/>
@@ -2252,28 +3021,7 @@
                   <w:color w:val="FFFFFF" w:themeColor="background1"/>
                   <w:lang w:val="en-US"/>
                 </w:rPr>
-                <w:t>October</w:t>
-              </w:r>
-              <w:r>
-                <w:rPr>
-                  <w:color w:val="FFFFFF" w:themeColor="background1"/>
-                  <w:lang w:val="en-US"/>
-                </w:rPr>
-                <w:t xml:space="preserve"> 2</w:t>
-              </w:r>
-              <w:r>
-                <w:rPr>
-                  <w:color w:val="FFFFFF" w:themeColor="background1"/>
-                  <w:lang w:val="en-US"/>
-                </w:rPr>
-                <w:t>4</w:t>
-              </w:r>
-              <w:r>
-                <w:rPr>
-                  <w:color w:val="FFFFFF" w:themeColor="background1"/>
-                  <w:lang w:val="en-US"/>
-                </w:rPr>
-                <w:t>, 2014</w:t>
+                <w:t>September 26, 2014</w:t>
               </w:r>
             </w:p>
           </w:tc>
@@ -2315,7 +3063,7 @@
           <w:alias w:val="Date"/>
           <w:id w:val="77625188"/>
           <w:dataBinding w:prefixMappings="xmlns:ns0='http://schemas.microsoft.com/office/2006/coverPageProps'" w:xpath="/ns0:CoverPageProperties[1]/ns0:PublishDate[1]" w:storeItemID="{55AF091B-3C7A-41E3-B477-F2FDAA23CFDA}"/>
-          <w:date w:fullDate="2014-10-24T00:00:00Z">
+          <w:date w:fullDate="2014-09-26T00:00:00Z">
             <w:dateFormat w:val="MMMM d, yyyy"/>
             <w:lid w:val="en-US"/>
             <w:storeMappedDataAs w:val="dateTime"/>
@@ -2347,28 +3095,7 @@
                   <w:color w:val="FFFFFF" w:themeColor="background1"/>
                   <w:lang w:val="en-US"/>
                 </w:rPr>
-                <w:t>October</w:t>
-              </w:r>
-              <w:r>
-                <w:rPr>
-                  <w:color w:val="FFFFFF" w:themeColor="background1"/>
-                  <w:lang w:val="en-US"/>
-                </w:rPr>
-                <w:t xml:space="preserve"> 2</w:t>
-              </w:r>
-              <w:r>
-                <w:rPr>
-                  <w:color w:val="FFFFFF" w:themeColor="background1"/>
-                  <w:lang w:val="en-US"/>
-                </w:rPr>
-                <w:t>4</w:t>
-              </w:r>
-              <w:r>
-                <w:rPr>
-                  <w:color w:val="FFFFFF" w:themeColor="background1"/>
-                  <w:lang w:val="en-US"/>
-                </w:rPr>
-                <w:t>, 2014</w:t>
+                <w:t>September 26, 2014</w:t>
               </w:r>
             </w:p>
           </w:tc>
@@ -2425,7 +3152,7 @@
                   <w:sz w:val="24"/>
                   <w:szCs w:val="24"/>
                 </w:rPr>
-                <w:t>SLOT MACHINE</w:t>
+                <w:t>The Dark Knight's Gotta Catch Em All</w:t>
               </w:r>
             </w:sdtContent>
           </w:sdt>
@@ -2655,7 +3382,7 @@
   <w:abstractNum w:abstractNumId="2">
     <w:nsid w:val="2BAE6303"/>
     <w:multiLevelType w:val="hybridMultilevel"/>
-    <w:tmpl w:val="2E526C88"/>
+    <w:tmpl w:val="425AFEA2"/>
     <w:lvl w:ilvl="0" w:tplc="1009000B">
       <w:start w:val="1"/>
       <w:numFmt w:val="bullet"/>
@@ -3706,7 +4433,6 @@
   <w:style w:type="character" w:default="1" w:styleId="DefaultParagraphFont">
     <w:name w:val="Default Paragraph Font"/>
     <w:uiPriority w:val="1"/>
-    <w:semiHidden/>
     <w:unhideWhenUsed/>
   </w:style>
   <w:style w:type="table" w:default="1" w:styleId="TableNormal">
@@ -4615,16 +5341,16 @@
 </file>
 
 <file path=customXml/item2.xml><?xml version="1.0" encoding="utf-8"?>
+<p:properties xmlns:p="http://schemas.microsoft.com/office/2006/metadata/properties" xmlns:xsi="http://www.w3.org/2001/XMLSchema-instance" xmlns:pc="http://schemas.microsoft.com/office/infopath/2007/PartnerControls"/>
+</file>
+
+<file path=customXml/item3.xml><?xml version="1.0" encoding="utf-8"?>
 <?mso-contentType ?>
 <FormTemplates xmlns="http://schemas.microsoft.com/sharepoint/v3/contenttype/forms">
   <Display>DocumentLibraryForm</Display>
   <Edit>AssetEditForm</Edit>
   <New>DocumentLibraryForm</New>
 </FormTemplates>
-</file>
-
-<file path=customXml/item3.xml><?xml version="1.0" encoding="utf-8"?>
-<p:properties xmlns:p="http://schemas.microsoft.com/office/2006/metadata/properties" xmlns:xsi="http://www.w3.org/2001/XMLSchema-instance" xmlns:pc="http://schemas.microsoft.com/office/infopath/2007/PartnerControls"/>
 </file>
 
 <file path=customXml/item4.xml><?xml version="1.0" encoding="utf-8"?>
@@ -4644,18 +5370,18 @@
 </file>
 
 <file path=customXml/itemProps2.xml><?xml version="1.0" encoding="utf-8"?>
-<ds:datastoreItem xmlns:ds="http://schemas.openxmlformats.org/officeDocument/2006/customXml" ds:itemID="{DF8A6096-AC3C-41A5-9CB9-998E1823050B}">
+<ds:datastoreItem xmlns:ds="http://schemas.openxmlformats.org/officeDocument/2006/customXml" ds:itemID="{6BD01D80-C71E-4C35-9EC9-AB4B2A68E7C1}">
   <ds:schemaRefs>
-    <ds:schemaRef ds:uri="http://schemas.microsoft.com/sharepoint/v3/contenttype/forms"/>
+    <ds:schemaRef ds:uri="http://schemas.microsoft.com/office/2006/metadata/properties"/>
+    <ds:schemaRef ds:uri="http://schemas.microsoft.com/office/infopath/2007/PartnerControls"/>
   </ds:schemaRefs>
 </ds:datastoreItem>
 </file>
 
 <file path=customXml/itemProps3.xml><?xml version="1.0" encoding="utf-8"?>
-<ds:datastoreItem xmlns:ds="http://schemas.openxmlformats.org/officeDocument/2006/customXml" ds:itemID="{6BD01D80-C71E-4C35-9EC9-AB4B2A68E7C1}">
+<ds:datastoreItem xmlns:ds="http://schemas.openxmlformats.org/officeDocument/2006/customXml" ds:itemID="{DF8A6096-AC3C-41A5-9CB9-998E1823050B}">
   <ds:schemaRefs>
-    <ds:schemaRef ds:uri="http://schemas.microsoft.com/office/2006/metadata/properties"/>
-    <ds:schemaRef ds:uri="http://schemas.microsoft.com/office/infopath/2007/PartnerControls"/>
+    <ds:schemaRef ds:uri="http://schemas.microsoft.com/sharepoint/v3/contenttype/forms"/>
   </ds:schemaRefs>
 </ds:datastoreItem>
 </file>
@@ -4670,7 +5396,7 @@
 </file>
 
 <file path=customXml/itemProps5.xml><?xml version="1.0" encoding="utf-8"?>
-<ds:datastoreItem xmlns:ds="http://schemas.openxmlformats.org/officeDocument/2006/customXml" ds:itemID="{1ED035BF-4E3F-4617-AE73-F402A0C191F2}">
+<ds:datastoreItem xmlns:ds="http://schemas.openxmlformats.org/officeDocument/2006/customXml" ds:itemID="{3679150B-004F-4300-8950-EF10B6E9C949}">
   <ds:schemaRefs>
     <ds:schemaRef ds:uri="http://schemas.openxmlformats.org/officeDocument/2006/bibliography"/>
   </ds:schemaRefs>

</xml_diff>